<commit_message>
Srikanth Boppudi Group 03 02/02/2024 9:36AM
</commit_message>
<xml_diff>
--- a/Frequently_asked_questions.docx
+++ b/Frequently_asked_questions.docx
@@ -20,27 +20,7 @@
           <w:szCs w:val="25"/>
           <w:shd w:val="clear" w:color="auto" w:fill="F2F2F2"/>
         </w:rPr>
-        <w:t>Frequently Asked Questions (FAQs) and help center resources</w:t>
-      </w:r>
-      <w:r>
-        <w:rPr>
-          <w:rStyle w:val="textlayer--absolute"/>
-          <w:rFonts w:ascii="Arial" w:hAnsi="Arial" w:cs="Arial"/>
-          <w:sz w:val="25"/>
-          <w:szCs w:val="25"/>
-          <w:shd w:val="clear" w:color="auto" w:fill="F2F2F2"/>
-        </w:rPr>
-        <w:t xml:space="preserve"> in E-commerce Shopping System</w:t>
-      </w:r>
-      <w:r>
-        <w:rPr>
-          <w:rStyle w:val="textlayer--absolute"/>
-          <w:rFonts w:ascii="Arial" w:hAnsi="Arial" w:cs="Arial"/>
-          <w:sz w:val="25"/>
-          <w:szCs w:val="25"/>
-          <w:shd w:val="clear" w:color="auto" w:fill="F2F2F2"/>
-        </w:rPr>
-        <w:t>.</w:t>
+        <w:t>Frequently Asked Questions (FAQs) and help center resources in E-commerce Shopping System.</w:t>
       </w:r>
     </w:p>
     <w:p>
@@ -52,16 +32,34 @@
         </w:numPr>
       </w:pPr>
       <w:r>
-        <w:t>How do I create an account</w:t>
-      </w:r>
-      <w:r>
-        <w:t xml:space="preserve"> in E-commerce website</w:t>
-      </w:r>
-      <w:r>
-        <w:t>?</w:t>
-      </w:r>
-    </w:p>
-    <w:p/>
+        <w:t>How do I create an account in E-commerce website?</w:t>
+      </w:r>
+    </w:p>
+    <w:p>
+      <w:r>
+        <w:t xml:space="preserve">          To create an account on our E-commerce website, you need to follow these steps:</w:t>
+      </w:r>
+    </w:p>
+    <w:p>
+      <w:r>
+        <w:t xml:space="preserve">          Click on the "Sign Up" or "Create Account" button.</w:t>
+      </w:r>
+    </w:p>
+    <w:p>
+      <w:r>
+        <w:t xml:space="preserve">          Fill in the required information such as your name, email address, and password.</w:t>
+      </w:r>
+    </w:p>
+    <w:p>
+      <w:r>
+        <w:t xml:space="preserve">          Verify your account through the email confirmation sent to the provided email address.</w:t>
+      </w:r>
+    </w:p>
+    <w:p>
+      <w:r>
+        <w:t xml:space="preserve">          Once verified, you can log in with your credentials.</w:t>
+      </w:r>
+    </w:p>
     <w:p>
       <w:pPr>
         <w:pStyle w:val="ListParagraph"/>
@@ -71,16 +69,29 @@
         </w:numPr>
       </w:pPr>
       <w:r>
-        <w:t>How can I reset my password</w:t>
-      </w:r>
-      <w:r>
-        <w:t xml:space="preserve"> for my account </w:t>
-      </w:r>
-      <w:r>
-        <w:t>in E-commerce website?</w:t>
-      </w:r>
-    </w:p>
-    <w:p/>
+        <w:t>How can I reset my password for my account in E-commerce website?</w:t>
+      </w:r>
+    </w:p>
+    <w:p>
+      <w:r>
+        <w:t xml:space="preserve">              If you need to reset your password:</w:t>
+      </w:r>
+    </w:p>
+    <w:p>
+      <w:r>
+        <w:t xml:space="preserve">             Go to the login page and click on the "Forgot Password" or "Reset Password" link.</w:t>
+      </w:r>
+    </w:p>
+    <w:p>
+      <w:r>
+        <w:t xml:space="preserve">              Enter the email associated with your account.</w:t>
+      </w:r>
+    </w:p>
+    <w:p>
+      <w:r>
+        <w:t xml:space="preserve">              Follow the instructions sent to your email to reset your password.</w:t>
+      </w:r>
+    </w:p>
     <w:p>
       <w:pPr>
         <w:pStyle w:val="ListParagraph"/>
@@ -90,16 +101,34 @@
         </w:numPr>
       </w:pPr>
       <w:r>
-        <w:t>How do I place an order</w:t>
-      </w:r>
-      <w:r>
-        <w:t xml:space="preserve"> </w:t>
-      </w:r>
-      <w:r>
-        <w:t>in E-commerce website?</w:t>
-      </w:r>
-    </w:p>
-    <w:p/>
+        <w:t>How do I place an order in E-commerce website?</w:t>
+      </w:r>
+    </w:p>
+    <w:p>
+      <w:r>
+        <w:t xml:space="preserve">              To place an order:</w:t>
+      </w:r>
+    </w:p>
+    <w:p>
+      <w:r>
+        <w:t xml:space="preserve">              Browse the products and add desired items to your shopping cart.</w:t>
+      </w:r>
+    </w:p>
+    <w:p>
+      <w:r>
+        <w:t xml:space="preserve">               Proceed to checkout.</w:t>
+      </w:r>
+    </w:p>
+    <w:p>
+      <w:r>
+        <w:t xml:space="preserve">               Provide shipping information and select a payment method.</w:t>
+      </w:r>
+    </w:p>
+    <w:p>
+      <w:r>
+        <w:t xml:space="preserve">               Confirm the order and make the payment.</w:t>
+      </w:r>
+    </w:p>
     <w:p>
       <w:pPr>
         <w:pStyle w:val="ListParagraph"/>
@@ -109,16 +138,23 @@
         </w:numPr>
       </w:pPr>
       <w:r>
-        <w:t>What payment methods are accepted</w:t>
-      </w:r>
-      <w:r>
-        <w:t xml:space="preserve"> </w:t>
-      </w:r>
-      <w:r>
-        <w:t>in E-commerce website?</w:t>
-      </w:r>
-    </w:p>
-    <w:p/>
+        <w:t>What payment methods are accepted in E-commerce website?</w:t>
+      </w:r>
+    </w:p>
+    <w:p>
+      <w:r>
+        <w:t xml:space="preserve">               </w:t>
+      </w:r>
+      <w:r>
+        <w:t xml:space="preserve">We accept various payment methods, including credit/debit cards, digital wallets, and other </w:t>
+      </w:r>
+      <w:r>
+        <w:t xml:space="preserve">           </w:t>
+      </w:r>
+      <w:r>
+        <w:t>secure online payment options. You can view the accepted payment methods during the checkout process.</w:t>
+      </w:r>
+    </w:p>
     <w:p>
       <w:pPr>
         <w:pStyle w:val="ListParagraph"/>
@@ -128,16 +164,29 @@
         </w:numPr>
       </w:pPr>
       <w:r>
-        <w:t>How can I track my order</w:t>
-      </w:r>
-      <w:r>
-        <w:t xml:space="preserve"> </w:t>
-      </w:r>
-      <w:r>
-        <w:t>in E-commerce website?</w:t>
-      </w:r>
-    </w:p>
-    <w:p/>
+        <w:t>How can I track my order in E-commerce website?</w:t>
+      </w:r>
+    </w:p>
+    <w:p>
+      <w:r>
+        <w:t xml:space="preserve">                To track your order:</w:t>
+      </w:r>
+    </w:p>
+    <w:p>
+      <w:r>
+        <w:t xml:space="preserve">                     Log in to your account.</w:t>
+      </w:r>
+    </w:p>
+    <w:p>
+      <w:r>
+        <w:t xml:space="preserve">                     Go to the order history section.</w:t>
+      </w:r>
+    </w:p>
+    <w:p>
+      <w:r>
+        <w:t xml:space="preserve">                     Find the specific order and click on the tracking link provided.</w:t>
+      </w:r>
+    </w:p>
     <w:p>
       <w:pPr>
         <w:pStyle w:val="ListParagraph"/>
@@ -147,16 +196,18 @@
         </w:numPr>
       </w:pPr>
       <w:r>
-        <w:t>Can I modify or cancel my order after placing it</w:t>
-      </w:r>
-      <w:r>
-        <w:t xml:space="preserve"> </w:t>
-      </w:r>
-      <w:r>
-        <w:t>in E-commerce website?</w:t>
-      </w:r>
-    </w:p>
-    <w:p/>
+        <w:t>Can I modify or cancel my order after placing it in E-commerce website?</w:t>
+      </w:r>
+    </w:p>
+    <w:p>
+      <w:r>
+        <w:lastRenderedPageBreak/>
+        <w:t xml:space="preserve">               </w:t>
+      </w:r>
+      <w:r>
+        <w:t>Once an order is placed, modifications or cancellations may not be possible. Please contact our customer support immediately for assistance</w:t>
+      </w:r>
+    </w:p>
     <w:p>
       <w:pPr>
         <w:pStyle w:val="ListParagraph"/>
@@ -166,16 +217,17 @@
         </w:numPr>
       </w:pPr>
       <w:r>
-        <w:t>What is your return policy</w:t>
-      </w:r>
-      <w:r>
-        <w:t xml:space="preserve"> of any item or product </w:t>
-      </w:r>
-      <w:r>
-        <w:t>in E-commerce website?</w:t>
-      </w:r>
-    </w:p>
-    <w:p/>
+        <w:t>What is your return policy of any item or product in E-commerce website?</w:t>
+      </w:r>
+    </w:p>
+    <w:p>
+      <w:r>
+        <w:t xml:space="preserve">               </w:t>
+      </w:r>
+      <w:r>
+        <w:t>Our return policy details can be found on the "Returns and Refunds" page. Generally, we provide a certain period for returns and refunds. Please refer to this page for specific information.</w:t>
+      </w:r>
+    </w:p>
     <w:p>
       <w:pPr>
         <w:pStyle w:val="ListParagraph"/>
@@ -185,15 +237,42 @@
         </w:numPr>
       </w:pPr>
       <w:r>
-        <w:t>How do I contact customer support</w:t>
-      </w:r>
-      <w:r>
-        <w:t xml:space="preserve"> </w:t>
-      </w:r>
-      <w:r>
-        <w:t>in E-commerce website?</w:t>
-      </w:r>
-    </w:p>
+        <w:t>How do I contact customer support in E-commerce website?</w:t>
+      </w:r>
+    </w:p>
+    <w:p>
+      <w:pPr>
+        <w:pStyle w:val="ListParagraph"/>
+      </w:pPr>
+      <w:r>
+        <w:t>You can contact our customer support by:</w:t>
+      </w:r>
+    </w:p>
+    <w:p>
+      <w:pPr>
+        <w:pStyle w:val="ListParagraph"/>
+      </w:pPr>
+      <w:r>
+        <w:t>Visiting the "Contact Us" page on our website.</w:t>
+      </w:r>
+    </w:p>
+    <w:p>
+      <w:pPr>
+        <w:pStyle w:val="ListParagraph"/>
+      </w:pPr>
+      <w:r>
+        <w:t>Emailing us at support@example.com.</w:t>
+      </w:r>
+    </w:p>
+    <w:p>
+      <w:pPr>
+        <w:pStyle w:val="ListParagraph"/>
+      </w:pPr>
+      <w:r>
+        <w:t>Calling our customer support hotline at [phone number].</w:t>
+      </w:r>
+    </w:p>
+    <w:p/>
     <w:p/>
     <w:sectPr>
       <w:pgSz w:w="12240" w:h="15840"/>
@@ -725,10 +804,12 @@
   <w:style w:type="paragraph" w:default="1" w:styleId="Normal">
     <w:name w:val="Normal"/>
     <w:qFormat/>
+    <w:rsid w:val="008A28D3"/>
   </w:style>
   <w:style w:type="character" w:default="1" w:styleId="DefaultParagraphFont">
     <w:name w:val="Default Paragraph Font"/>
     <w:uiPriority w:val="1"/>
+    <w:semiHidden/>
     <w:unhideWhenUsed/>
   </w:style>
   <w:style w:type="table" w:default="1" w:styleId="TableNormal">

</xml_diff>

<commit_message>
srikanth boppudi -03 - 02/12/2024 9:18AM
</commit_message>
<xml_diff>
--- a/Frequently_asked_questions.docx
+++ b/Frequently_asked_questions.docx
@@ -270,6 +270,81 @@
       </w:pPr>
       <w:r>
         <w:t>Calling our customer support hotline at [phone number].</w:t>
+      </w:r>
+    </w:p>
+    <w:p>
+      <w:r>
+        <w:t>Help Center Resources:</w:t>
+      </w:r>
+    </w:p>
+    <w:p>
+      <w:r>
+        <w:t>Getting Started Guide</w:t>
+      </w:r>
+    </w:p>
+    <w:p>
+      <w:r>
+        <w:t>A comprehensive guide on navigating our website, creating an account, and placing orders.</w:t>
+      </w:r>
+    </w:p>
+    <w:p>
+      <w:r>
+        <w:t>Payment and Checkout Guide</w:t>
+      </w:r>
+    </w:p>
+    <w:p>
+      <w:r>
+        <w:t>Detailed information on accepted payment methods, secure checkout procedures, and payment-related FAQs.</w:t>
+      </w:r>
+    </w:p>
+    <w:p>
+      <w:r>
+        <w:t>Shipping and Delivery Information</w:t>
+      </w:r>
+    </w:p>
+    <w:p>
+      <w:r>
+        <w:t>An overview of our shipping process, delivery times, and international shipping options.</w:t>
+      </w:r>
+    </w:p>
+    <w:p>
+      <w:r>
+        <w:t>Returns and Refunds Policies</w:t>
+      </w:r>
+    </w:p>
+    <w:p>
+      <w:r>
+        <w:t>Detailed policies on returns, exchanges, and refunds, including step-by-step instructions for initiating a return.</w:t>
+      </w:r>
+    </w:p>
+    <w:p>
+      <w:r>
+        <w:t>Account Management</w:t>
+      </w:r>
+    </w:p>
+    <w:p>
+      <w:r>
+        <w:t>Resources on managing your account settings, updating personal information, and changing passwords.</w:t>
+      </w:r>
+    </w:p>
+    <w:p>
+      <w:r>
+        <w:t>Security and Privacy</w:t>
+      </w:r>
+    </w:p>
+    <w:p>
+      <w:r>
+        <w:t>Information on how we secure your personal and payment data to ensure a safe and private shopping experience.</w:t>
+      </w:r>
+    </w:p>
+    <w:p>
+      <w:r>
+        <w:t>Product FAQs</w:t>
+      </w:r>
+    </w:p>
+    <w:p>
+      <w:r>
+        <w:t>Specific FAQs related to product categories, sizing guides, and other relevant details.</w:t>
       </w:r>
     </w:p>
     <w:p/>

</xml_diff>